<commit_message>
UI UPDATE AND BUG FIXED
</commit_message>
<xml_diff>
--- a/storage/Convocation.docx
+++ b/storage/Convocation.docx
@@ -348,7 +348,7 @@
           <w:szCs w:val="28"/>
           <w:lang w:bidi="ar-DZ"/>
         </w:rPr>
-        <w:t>بوكمبوش </w:t>
+        <w:t>جبور </w:t>
       </w:r>
       <w:r>
         <w:rPr>
@@ -432,7 +432,7 @@
           <w:szCs w:val="28"/>
           <w:lang w:bidi="ar-DZ"/>
         </w:rPr>
-        <w:t>حي بكرالد بوعلام</w:t>
+        <w:t>دوار أهل البرادعي</w:t>
       </w:r>
       <w:r>
         <w:rPr>
@@ -520,7 +520,7 @@
           <w:szCs w:val="28"/>
           <w:lang w:bidi="ar-DZ"/>
         </w:rPr>
-        <w:t>عين الأربعاء</w:t>
+        <w:t>واد الصباح</w:t>
       </w:r>
       <w:r>
         <w:rPr>
@@ -1236,7 +1236,7 @@
           <w:szCs w:val="28"/>
           <w:lang w:bidi="ar-DZ"/>
         </w:rPr>
-        <w:t>نسخة من بطاقة الاعاقة+نسخة من بطاقة التعريف الوطنية + شهادة ميلاد + شهادة إقامة + شهادة عائلية + نسخة من بذاقة الشفاء</w:t>
+        <w:t>نسخة من بطاقة التعريف الوطنية + شهادة عدم الانتساب للضمان الإجتماعي للأجراء ( NON AFFILIATION CNAS )</w:t>
       </w:r>
     </w:p>
     <w:p>
@@ -1381,7 +1381,7 @@
           <w:szCs w:val="28"/>
           <w:lang w:bidi="ar-DZ"/>
         </w:rPr>
-        <w:t>تجديد الملف السنوي</w:t>
+        <w:t>من أجل تسوية وضعية المنحة المالية للمعوقين</w:t>
       </w:r>
     </w:p>
     <w:p>
@@ -2017,7 +2017,7 @@
           <w:szCs w:val="28"/>
           <w:lang w:bidi="ar-DZ"/>
         </w:rPr>
-        <w:t>بوكمبوش </w:t>
+        <w:t>جبور </w:t>
       </w:r>
       <w:r>
         <w:rPr>
@@ -2101,7 +2101,7 @@
           <w:szCs w:val="28"/>
           <w:lang w:bidi="ar-DZ"/>
         </w:rPr>
-        <w:t>حي بكرالد بوعلام</w:t>
+        <w:t>دوار أهل البرادعي</w:t>
       </w:r>
       <w:r>
         <w:rPr>
@@ -2189,7 +2189,7 @@
           <w:szCs w:val="28"/>
           <w:lang w:bidi="ar-DZ"/>
         </w:rPr>
-        <w:t>عين الأربعاء</w:t>
+        <w:t>واد الصباح</w:t>
       </w:r>
       <w:r>
         <w:rPr>
@@ -2905,7 +2905,7 @@
           <w:szCs w:val="28"/>
           <w:lang w:bidi="ar-DZ"/>
         </w:rPr>
-        <w:t>نسخة من بطاقة الاعاقة+نسخة من بطاقة التعريف الوطنية + شهادة ميلاد + شهادة إقامة + شهادة عائلية + نسخة من بذاقة الشفاء</w:t>
+        <w:t>نسخة من بطاقة التعريف الوطنية + شهادة عدم الانتساب للضمان الإجتماعي للأجراء ( NON AFFILIATION CNAS )</w:t>
       </w:r>
     </w:p>
     <w:p>
@@ -3050,7 +3050,7 @@
           <w:szCs w:val="28"/>
           <w:lang w:bidi="ar-DZ"/>
         </w:rPr>
-        <w:t>تجديد الملف السنوي</w:t>
+        <w:t>من أجل تسوية وضعية المنحة المالية للمعوقين</w:t>
       </w:r>
     </w:p>
     <w:p>

</xml_diff>

<commit_message>
Starting with Livewire and Component based views
</commit_message>
<xml_diff>
--- a/storage/Convocation.docx
+++ b/storage/Convocation.docx
@@ -348,7 +348,7 @@
           <w:szCs w:val="28"/>
           <w:lang w:bidi="ar-DZ"/>
         </w:rPr>
-        <w:t>جبور </w:t>
+        <w:t>dddddddd </w:t>
       </w:r>
       <w:r>
         <w:rPr>
@@ -374,7 +374,7 @@
           <w:szCs w:val="28"/>
           <w:lang w:bidi="ar-DZ"/>
         </w:rPr>
-        <w:t>محمد</w:t>
+        <w:t>ddddddddd</w:t>
       </w:r>
       <w:r>
         <w:rPr>
@@ -432,7 +432,7 @@
           <w:szCs w:val="28"/>
           <w:lang w:bidi="ar-DZ"/>
         </w:rPr>
-        <w:t>دوار أهل البرادعي</w:t>
+        <w:t>ddddddddddddd</w:t>
       </w:r>
       <w:r>
         <w:rPr>
@@ -520,7 +520,7 @@
           <w:szCs w:val="28"/>
           <w:lang w:bidi="ar-DZ"/>
         </w:rPr>
-        <w:t>واد الصباح</w:t>
+        <w:t>عين تموشنت</w:t>
       </w:r>
       <w:r>
         <w:rPr>
@@ -1236,7 +1236,7 @@
           <w:szCs w:val="28"/>
           <w:lang w:bidi="ar-DZ"/>
         </w:rPr>
-        <w:t>نسخة من بطاقة التعريف الوطنية + شهادة عدم الانتساب للضمان الإجتماعي للأجراء ( NON AFFILIATION CNAS )</w:t>
+        <w:t>شهادة عدم الإنتساب للضمان الإجتماعي ( CNAS )</w:t>
       </w:r>
     </w:p>
     <w:p>
@@ -1381,7 +1381,7 @@
           <w:szCs w:val="28"/>
           <w:lang w:bidi="ar-DZ"/>
         </w:rPr>
-        <w:t>من أجل تسوية وضعية المنحة المالية للمعوقين</w:t>
+        <w:t>Mot du dass</w:t>
       </w:r>
     </w:p>
     <w:p>
@@ -2017,7 +2017,7 @@
           <w:szCs w:val="28"/>
           <w:lang w:bidi="ar-DZ"/>
         </w:rPr>
-        <w:t>جبور </w:t>
+        <w:t>dddddddd </w:t>
       </w:r>
       <w:r>
         <w:rPr>
@@ -2043,7 +2043,7 @@
           <w:szCs w:val="28"/>
           <w:lang w:bidi="ar-DZ"/>
         </w:rPr>
-        <w:t>محمد</w:t>
+        <w:t>ddddddddd</w:t>
       </w:r>
       <w:r>
         <w:rPr>
@@ -2101,7 +2101,7 @@
           <w:szCs w:val="28"/>
           <w:lang w:bidi="ar-DZ"/>
         </w:rPr>
-        <w:t>دوار أهل البرادعي</w:t>
+        <w:t>ddddddddddddd</w:t>
       </w:r>
       <w:r>
         <w:rPr>
@@ -2189,7 +2189,7 @@
           <w:szCs w:val="28"/>
           <w:lang w:bidi="ar-DZ"/>
         </w:rPr>
-        <w:t>واد الصباح</w:t>
+        <w:t>عين تموشنت</w:t>
       </w:r>
       <w:r>
         <w:rPr>
@@ -2905,7 +2905,7 @@
           <w:szCs w:val="28"/>
           <w:lang w:bidi="ar-DZ"/>
         </w:rPr>
-        <w:t>نسخة من بطاقة التعريف الوطنية + شهادة عدم الانتساب للضمان الإجتماعي للأجراء ( NON AFFILIATION CNAS )</w:t>
+        <w:t>شهادة عدم الإنتساب للضمان الإجتماعي ( CNAS )</w:t>
       </w:r>
     </w:p>
     <w:p>
@@ -3050,7 +3050,7 @@
           <w:szCs w:val="28"/>
           <w:lang w:bidi="ar-DZ"/>
         </w:rPr>
-        <w:t>من أجل تسوية وضعية المنحة المالية للمعوقين</w:t>
+        <w:t>Mot du dass</w:t>
       </w:r>
     </w:p>
     <w:p>

</xml_diff>